<commit_message>
Minor updates to Wireshark responses.
</commit_message>
<xml_diff>
--- a/documents/Question 1 - Wireshark Responses.docx
+++ b/documents/Question 1 - Wireshark Responses.docx
@@ -4,8 +4,13 @@
   <w:body>
     <w:p>
       <w:r>
-        <w:t>Question 1 – Wireshark</w:t>
-      </w:r>
+        <w:t xml:space="preserve">Question 1 – </w:t>
+      </w:r>
+      <w:proofErr w:type="spellStart"/>
+      <w:r>
+        <w:t>Wireshark</w:t>
+      </w:r>
+      <w:proofErr w:type="spellEnd"/>
     </w:p>
     <w:p>
       <w:r>
@@ -91,7 +96,15 @@
         <w:t xml:space="preserve"> via a broadcast message.</w:t>
       </w:r>
       <w:r>
-        <w:t xml:space="preserve">  It is based on the DHCPv6 protocol and it’s DHCPv4 protocol equivalent would be a DHCP Discover message.</w:t>
+        <w:t xml:space="preserve">  It is based on the DHCPv6 protocol and </w:t>
+      </w:r>
+      <w:proofErr w:type="gramStart"/>
+      <w:r>
+        <w:t>it’s</w:t>
+      </w:r>
+      <w:proofErr w:type="gramEnd"/>
+      <w:r>
+        <w:t xml:space="preserve"> DHCPv4 protocol equivalent would be a DHCP Discover message.</w:t>
       </w:r>
       <w:r>
         <w:t xml:space="preserve">  </w:t>
@@ -118,8 +131,13 @@
         <w:t xml:space="preserve">* </w:t>
       </w:r>
       <w:r>
-        <w:t>double clock on frame #9</w:t>
-      </w:r>
+        <w:t>double cli</w:t>
+      </w:r>
+      <w:r>
+        <w:t>ck on frame #9</w:t>
+      </w:r>
+      <w:bookmarkStart w:id="0" w:name="_GoBack"/>
+      <w:bookmarkEnd w:id="0"/>
     </w:p>
     <w:p>
       <w:r>
@@ -508,40 +526,7 @@
           </w:tcPr>
           <w:p>
             <w:r>
-              <w:t>I</w:t>
-            </w:r>
-            <w:r>
-              <w:t>dentif</w:t>
-            </w:r>
-            <w:r>
-              <w:t>ies</w:t>
-            </w:r>
-            <w:r>
-              <w:t xml:space="preserve"> itself</w:t>
-            </w:r>
-            <w:r>
-              <w:t xml:space="preserve"> </w:t>
-            </w:r>
-            <w:r>
-              <w:t xml:space="preserve">   to the server.  The client adds any other appropriate options,</w:t>
-            </w:r>
-            <w:r>
-              <w:t xml:space="preserve"> </w:t>
-            </w:r>
-            <w:r>
-              <w:t>including one or more IA options (if the client is requesting that</w:t>
-            </w:r>
-            <w:r>
-              <w:t xml:space="preserve"> </w:t>
-            </w:r>
-            <w:r>
-              <w:t xml:space="preserve">the server assign it </w:t>
-            </w:r>
-            <w:r>
-              <w:t>s</w:t>
-            </w:r>
-            <w:r>
-              <w:t>ome network addresses).</w:t>
+              <w:t>Identifies itself    to the server.  The client adds any other appropriate options, including one or more IA options (if the client is requesting that the server assign it some network addresses).</w:t>
             </w:r>
           </w:p>
         </w:tc>
@@ -599,34 +584,66 @@
         <w:spacing w:line="240" w:lineRule="auto"/>
       </w:pPr>
       <w:r>
-        <w:t xml:space="preserve">   obtain other configuration information.  The client includes one or</w:t>
-      </w:r>
-    </w:p>
-    <w:p>
-      <w:pPr>
-        <w:pStyle w:val="Quote"/>
-        <w:spacing w:line="240" w:lineRule="auto"/>
-      </w:pPr>
-      <w:r>
-        <w:t xml:space="preserve">   more IA options in the Request message.  The server then returns</w:t>
-      </w:r>
-    </w:p>
-    <w:p>
-      <w:pPr>
-        <w:pStyle w:val="Quote"/>
-        <w:spacing w:line="240" w:lineRule="auto"/>
-      </w:pPr>
-      <w:r>
-        <w:t xml:space="preserve">   addresses and other information about the IAs to the client in IA</w:t>
-      </w:r>
-    </w:p>
-    <w:p>
-      <w:pPr>
-        <w:pStyle w:val="Quote"/>
-        <w:spacing w:line="240" w:lineRule="auto"/>
-      </w:pPr>
-      <w:r>
-        <w:t xml:space="preserve">   options in a Reply message.</w:t>
+        <w:t xml:space="preserve">   </w:t>
+      </w:r>
+      <w:proofErr w:type="gramStart"/>
+      <w:r>
+        <w:t>obtain</w:t>
+      </w:r>
+      <w:proofErr w:type="gramEnd"/>
+      <w:r>
+        <w:t xml:space="preserve"> other configuration information.  The client includes one or</w:t>
+      </w:r>
+    </w:p>
+    <w:p>
+      <w:pPr>
+        <w:pStyle w:val="Quote"/>
+        <w:spacing w:line="240" w:lineRule="auto"/>
+      </w:pPr>
+      <w:r>
+        <w:t xml:space="preserve">   </w:t>
+      </w:r>
+      <w:proofErr w:type="gramStart"/>
+      <w:r>
+        <w:t>more</w:t>
+      </w:r>
+      <w:proofErr w:type="gramEnd"/>
+      <w:r>
+        <w:t xml:space="preserve"> IA options in the Request message.  The server then returns</w:t>
+      </w:r>
+    </w:p>
+    <w:p>
+      <w:pPr>
+        <w:pStyle w:val="Quote"/>
+        <w:spacing w:line="240" w:lineRule="auto"/>
+      </w:pPr>
+      <w:r>
+        <w:t xml:space="preserve">   </w:t>
+      </w:r>
+      <w:proofErr w:type="gramStart"/>
+      <w:r>
+        <w:t>addresses</w:t>
+      </w:r>
+      <w:proofErr w:type="gramEnd"/>
+      <w:r>
+        <w:t xml:space="preserve"> and other information about the IAs to the client in IA</w:t>
+      </w:r>
+    </w:p>
+    <w:p>
+      <w:pPr>
+        <w:pStyle w:val="Quote"/>
+        <w:spacing w:line="240" w:lineRule="auto"/>
+      </w:pPr>
+      <w:r>
+        <w:t xml:space="preserve">   </w:t>
+      </w:r>
+      <w:proofErr w:type="gramStart"/>
+      <w:r>
+        <w:t>options</w:t>
+      </w:r>
+      <w:proofErr w:type="gramEnd"/>
+      <w:r>
+        <w:t xml:space="preserve"> in a Reply message.</w:t>
       </w:r>
     </w:p>
     <w:p>
@@ -644,8 +661,13 @@
         <w:spacing w:line="240" w:lineRule="auto"/>
       </w:pPr>
       <w:r>
-        <w:t xml:space="preserve">   "transaction-id" field.</w:t>
-      </w:r>
+        <w:t xml:space="preserve">   </w:t>
+      </w:r>
+      <w:proofErr w:type="gramStart"/>
+      <w:r>
+        <w:t>"transaction-id" field.</w:t>
+      </w:r>
+      <w:proofErr w:type="gramEnd"/>
     </w:p>
     <w:p>
       <w:pPr>
@@ -662,8 +684,13 @@
         <w:spacing w:line="240" w:lineRule="auto"/>
       </w:pPr>
       <w:r>
-        <w:t xml:space="preserve">   Server Identifier option.</w:t>
-      </w:r>
+        <w:t xml:space="preserve">   </w:t>
+      </w:r>
+      <w:proofErr w:type="gramStart"/>
+      <w:r>
+        <w:t>Server Identifier option.</w:t>
+      </w:r>
+      <w:proofErr w:type="gramEnd"/>
     </w:p>
     <w:p>
       <w:pPr>
@@ -680,25 +707,49 @@
         <w:spacing w:line="240" w:lineRule="auto"/>
       </w:pPr>
       <w:r>
-        <w:t xml:space="preserve">   to the server.  The client adds any other appropriate options,</w:t>
-      </w:r>
-    </w:p>
-    <w:p>
-      <w:pPr>
-        <w:pStyle w:val="Quote"/>
-        <w:spacing w:line="240" w:lineRule="auto"/>
-      </w:pPr>
-      <w:r>
-        <w:t xml:space="preserve">   including one or more IA options (if the client is requesting that</w:t>
-      </w:r>
-    </w:p>
-    <w:p>
-      <w:pPr>
-        <w:pStyle w:val="Quote"/>
-        <w:spacing w:line="240" w:lineRule="auto"/>
-      </w:pPr>
-      <w:r>
-        <w:t xml:space="preserve">   the server assign it some network addresses).</w:t>
+        <w:t xml:space="preserve">   </w:t>
+      </w:r>
+      <w:proofErr w:type="gramStart"/>
+      <w:r>
+        <w:t>to</w:t>
+      </w:r>
+      <w:proofErr w:type="gramEnd"/>
+      <w:r>
+        <w:t xml:space="preserve"> the server.  The client adds any other appropriate options,</w:t>
+      </w:r>
+    </w:p>
+    <w:p>
+      <w:pPr>
+        <w:pStyle w:val="Quote"/>
+        <w:spacing w:line="240" w:lineRule="auto"/>
+      </w:pPr>
+      <w:r>
+        <w:t xml:space="preserve">   </w:t>
+      </w:r>
+      <w:proofErr w:type="gramStart"/>
+      <w:r>
+        <w:t>including</w:t>
+      </w:r>
+      <w:proofErr w:type="gramEnd"/>
+      <w:r>
+        <w:t xml:space="preserve"> one or more IA options (if the client is requesting that</w:t>
+      </w:r>
+    </w:p>
+    <w:p>
+      <w:pPr>
+        <w:pStyle w:val="Quote"/>
+        <w:spacing w:line="240" w:lineRule="auto"/>
+      </w:pPr>
+      <w:r>
+        <w:t xml:space="preserve">   </w:t>
+      </w:r>
+      <w:proofErr w:type="gramStart"/>
+      <w:r>
+        <w:t>the</w:t>
+      </w:r>
+      <w:proofErr w:type="gramEnd"/>
+      <w:r>
+        <w:t xml:space="preserve"> server assign it some network addresses).</w:t>
       </w:r>
     </w:p>
     <w:p>
@@ -716,25 +767,49 @@
         <w:spacing w:line="240" w:lineRule="auto"/>
       </w:pPr>
       <w:r>
-        <w:t xml:space="preserve">   to indicate the options the client is interested in receiving.  The</w:t>
-      </w:r>
-    </w:p>
-    <w:p>
-      <w:pPr>
-        <w:pStyle w:val="Quote"/>
-        <w:spacing w:line="240" w:lineRule="auto"/>
-      </w:pPr>
-      <w:r>
-        <w:t xml:space="preserve">   client MAY include options with data values as hints to the server</w:t>
-      </w:r>
-    </w:p>
-    <w:p>
-      <w:pPr>
-        <w:pStyle w:val="Quote"/>
-        <w:spacing w:line="240" w:lineRule="auto"/>
-      </w:pPr>
-      <w:r>
-        <w:t xml:space="preserve">   about parameter values the client would like to have returned.</w:t>
+        <w:t xml:space="preserve">   </w:t>
+      </w:r>
+      <w:proofErr w:type="gramStart"/>
+      <w:r>
+        <w:t>to</w:t>
+      </w:r>
+      <w:proofErr w:type="gramEnd"/>
+      <w:r>
+        <w:t xml:space="preserve"> indicate the options the client is interested in receiving.  The</w:t>
+      </w:r>
+    </w:p>
+    <w:p>
+      <w:pPr>
+        <w:pStyle w:val="Quote"/>
+        <w:spacing w:line="240" w:lineRule="auto"/>
+      </w:pPr>
+      <w:r>
+        <w:t xml:space="preserve">   </w:t>
+      </w:r>
+      <w:proofErr w:type="gramStart"/>
+      <w:r>
+        <w:t>client</w:t>
+      </w:r>
+      <w:proofErr w:type="gramEnd"/>
+      <w:r>
+        <w:t xml:space="preserve"> MAY include options with data values as hints to the server</w:t>
+      </w:r>
+    </w:p>
+    <w:p>
+      <w:pPr>
+        <w:pStyle w:val="Quote"/>
+        <w:spacing w:line="240" w:lineRule="auto"/>
+      </w:pPr>
+      <w:r>
+        <w:t xml:space="preserve">   </w:t>
+      </w:r>
+      <w:proofErr w:type="gramStart"/>
+      <w:r>
+        <w:t>about</w:t>
+      </w:r>
+      <w:proofErr w:type="gramEnd"/>
+      <w:r>
+        <w:t xml:space="preserve"> parameter values the client would like to have returned.</w:t>
       </w:r>
     </w:p>
     <w:p>
@@ -753,16 +828,32 @@
       </w:pPr>
       <w:r>
         <w:lastRenderedPageBreak/>
-        <w:t xml:space="preserve">   indicating whether or not the client is willing to accept Reconfigure</w:t>
-      </w:r>
-    </w:p>
-    <w:p>
-      <w:pPr>
-        <w:pStyle w:val="Quote"/>
-        <w:spacing w:line="240" w:lineRule="auto"/>
-      </w:pPr>
-      <w:r>
-        <w:t xml:space="preserve">   messages from the server.</w:t>
+        <w:t xml:space="preserve">   </w:t>
+      </w:r>
+      <w:proofErr w:type="gramStart"/>
+      <w:r>
+        <w:t>indicating</w:t>
+      </w:r>
+      <w:proofErr w:type="gramEnd"/>
+      <w:r>
+        <w:t xml:space="preserve"> whether or not the client is willing to accept Reconfigure</w:t>
+      </w:r>
+    </w:p>
+    <w:p>
+      <w:pPr>
+        <w:pStyle w:val="Quote"/>
+        <w:spacing w:line="240" w:lineRule="auto"/>
+      </w:pPr>
+      <w:r>
+        <w:t xml:space="preserve">   </w:t>
+      </w:r>
+      <w:proofErr w:type="gramStart"/>
+      <w:r>
+        <w:t>messages</w:t>
+      </w:r>
+      <w:proofErr w:type="gramEnd"/>
+      <w:r>
+        <w:t xml:space="preserve"> from the server.</w:t>
       </w:r>
     </w:p>
     <w:p>
@@ -780,7 +871,15 @@
         <w:spacing w:line="240" w:lineRule="auto"/>
       </w:pPr>
       <w:r>
-        <w:t xml:space="preserve">   following parameters:</w:t>
+        <w:t xml:space="preserve">   </w:t>
+      </w:r>
+      <w:proofErr w:type="gramStart"/>
+      <w:r>
+        <w:t>following</w:t>
+      </w:r>
+      <w:proofErr w:type="gramEnd"/>
+      <w:r>
+        <w:t xml:space="preserve"> parameters:</w:t>
       </w:r>
     </w:p>
     <w:p>
@@ -834,16 +933,32 @@
         <w:spacing w:line="240" w:lineRule="auto"/>
       </w:pPr>
       <w:r>
-        <w:t xml:space="preserve">   the client's local policy.  Examples of actions the client might take</w:t>
-      </w:r>
-    </w:p>
-    <w:p>
-      <w:pPr>
-        <w:pStyle w:val="Quote"/>
-        <w:spacing w:line="240" w:lineRule="auto"/>
-      </w:pPr>
-      <w:r>
-        <w:t xml:space="preserve">   include:</w:t>
+        <w:t xml:space="preserve">   </w:t>
+      </w:r>
+      <w:proofErr w:type="gramStart"/>
+      <w:r>
+        <w:t>the</w:t>
+      </w:r>
+      <w:proofErr w:type="gramEnd"/>
+      <w:r>
+        <w:t xml:space="preserve"> client's local policy.  Examples of actions the client might take</w:t>
+      </w:r>
+    </w:p>
+    <w:p>
+      <w:pPr>
+        <w:pStyle w:val="Quote"/>
+        <w:spacing w:line="240" w:lineRule="auto"/>
+      </w:pPr>
+      <w:r>
+        <w:t xml:space="preserve">   </w:t>
+      </w:r>
+      <w:proofErr w:type="gramStart"/>
+      <w:r>
+        <w:t>include</w:t>
+      </w:r>
+      <w:proofErr w:type="gramEnd"/>
+      <w:r>
+        <w:t>:</w:t>
       </w:r>
     </w:p>
     <w:p>
@@ -861,7 +976,15 @@
         <w:spacing w:line="240" w:lineRule="auto"/>
       </w:pPr>
       <w:r>
-        <w:t xml:space="preserve">      for example, servers that responded with an Advertise message.</w:t>
+        <w:t xml:space="preserve">      </w:t>
+      </w:r>
+      <w:proofErr w:type="gramStart"/>
+      <w:r>
+        <w:t>for</w:t>
+      </w:r>
+      <w:proofErr w:type="gramEnd"/>
+      <w:r>
+        <w:t xml:space="preserve"> example, servers that responded with an Advertise message.</w:t>
       </w:r>
     </w:p>
     <w:p>
@@ -1128,13 +1251,23 @@
             <w:tcW w:w="1379" w:type="dxa"/>
           </w:tcPr>
           <w:p>
-            <w:r>
-              <w:t>Src Port: 546</w:t>
-            </w:r>
-          </w:p>
-          <w:p>
-            <w:r>
-              <w:t>Dst Port: 547</w:t>
+            <w:proofErr w:type="spellStart"/>
+            <w:r>
+              <w:t>Src</w:t>
+            </w:r>
+            <w:proofErr w:type="spellEnd"/>
+            <w:r>
+              <w:t xml:space="preserve"> Port: 546</w:t>
+            </w:r>
+          </w:p>
+          <w:p>
+            <w:proofErr w:type="spellStart"/>
+            <w:r>
+              <w:t>Dst</w:t>
+            </w:r>
+            <w:proofErr w:type="spellEnd"/>
+            <w:r>
+              <w:t xml:space="preserve"> Port: 547</w:t>
             </w:r>
           </w:p>
         </w:tc>
@@ -1300,8 +1433,13 @@
             </w:r>
           </w:p>
           <w:p>
-            <w:r>
-              <w:t>Suboptions: 24, 23, 17, 39</w:t>
+            <w:proofErr w:type="spellStart"/>
+            <w:r>
+              <w:t>Suboptions</w:t>
+            </w:r>
+            <w:proofErr w:type="spellEnd"/>
+            <w:r>
+              <w:t>: 24, 23, 17, 39</w:t>
             </w:r>
           </w:p>
         </w:tc>
@@ -1334,8 +1472,6 @@
             <w:r>
               <w:t>These option requests are consistent with what one would expect for a DHCPv6 Solicit message.</w:t>
             </w:r>
-            <w:bookmarkStart w:id="0" w:name="_GoBack"/>
-            <w:bookmarkEnd w:id="0"/>
           </w:p>
         </w:tc>
       </w:tr>

</xml_diff>